<commit_message>
feat: Add progress #2 'Application, MonetizeMore'
</commit_message>
<xml_diff>
--- a/personal_statements/MonetizeMore/letter.docx
+++ b/personal_statements/MonetizeMore/letter.docx
@@ -6,10 +6,15 @@
       <w:pPr>
         <w:pStyle w:val="NormalWeb"/>
         <w:spacing w:before="0" w:beforeAutospacing="0" w:after="0" w:afterAutospacing="0"/>
-      </w:pPr>
-      <w:r>
-        <w:rPr>
-          <w:rFonts w:ascii="Arial" w:hAnsi="Arial" w:cs="Arial"/>
+        <w:rPr>
+          <w:rFonts w:asciiTheme="minorHAnsi" w:hAnsiTheme="minorHAnsi"/>
+          <w:sz w:val="20"/>
+          <w:szCs w:val="20"/>
+        </w:rPr>
+      </w:pPr>
+      <w:r>
+        <w:rPr>
+          <w:rFonts w:asciiTheme="minorHAnsi" w:hAnsiTheme="minorHAnsi" w:cs="Arial"/>
           <w:color w:val="000000"/>
           <w:sz w:val="20"/>
           <w:szCs w:val="20"/>
@@ -18,34 +23,37 @@
       </w:r>
       <w:r>
         <w:rPr>
-          <w:rFonts w:ascii="Arial" w:hAnsi="Arial" w:cs="Arial"/>
-          <w:color w:val="000000"/>
-          <w:sz w:val="12"/>
-          <w:szCs w:val="12"/>
+          <w:rFonts w:asciiTheme="minorHAnsi" w:hAnsiTheme="minorHAnsi" w:cs="Arial"/>
+          <w:color w:val="000000"/>
+          <w:sz w:val="20"/>
+          <w:szCs w:val="20"/>
           <w:vertAlign w:val="superscript"/>
         </w:rPr>
         <w:t>st</w:t>
       </w:r>
-      <w:proofErr w:type="gramStart"/>
-      <w:r>
-        <w:rPr>
-          <w:rFonts w:ascii="Arial" w:hAnsi="Arial" w:cs="Arial"/>
+      <w:r>
+        <w:rPr>
+          <w:rFonts w:asciiTheme="minorHAnsi" w:hAnsiTheme="minorHAnsi" w:cs="Arial"/>
           <w:color w:val="000000"/>
           <w:sz w:val="20"/>
           <w:szCs w:val="20"/>
         </w:rPr>
         <w:t xml:space="preserve"> 2021</w:t>
       </w:r>
-      <w:proofErr w:type="gramEnd"/>
-    </w:p>
-    <w:p>
-      <w:pPr>
-        <w:pStyle w:val="NormalWeb"/>
-        <w:spacing w:before="0" w:beforeAutospacing="0" w:after="0" w:afterAutospacing="0"/>
-      </w:pPr>
-      <w:r>
-        <w:rPr>
-          <w:rFonts w:ascii="Arial" w:hAnsi="Arial" w:cs="Arial"/>
+    </w:p>
+    <w:p>
+      <w:pPr>
+        <w:pStyle w:val="NormalWeb"/>
+        <w:spacing w:before="0" w:beforeAutospacing="0" w:after="0" w:afterAutospacing="0"/>
+        <w:rPr>
+          <w:rFonts w:asciiTheme="minorHAnsi" w:hAnsiTheme="minorHAnsi"/>
+          <w:sz w:val="20"/>
+          <w:szCs w:val="20"/>
+        </w:rPr>
+      </w:pPr>
+      <w:r>
+        <w:rPr>
+          <w:rFonts w:asciiTheme="minorHAnsi" w:hAnsiTheme="minorHAnsi" w:cs="Arial"/>
           <w:color w:val="000000"/>
           <w:sz w:val="20"/>
           <w:szCs w:val="20"/>
@@ -57,10 +65,15 @@
       <w:pPr>
         <w:pStyle w:val="NormalWeb"/>
         <w:spacing w:before="0" w:beforeAutospacing="0" w:after="0" w:afterAutospacing="0"/>
-      </w:pPr>
-      <w:r>
-        <w:rPr>
-          <w:rFonts w:ascii="Arial" w:hAnsi="Arial" w:cs="Arial"/>
+        <w:rPr>
+          <w:rFonts w:asciiTheme="minorHAnsi" w:hAnsiTheme="minorHAnsi"/>
+          <w:sz w:val="20"/>
+          <w:szCs w:val="20"/>
+        </w:rPr>
+      </w:pPr>
+      <w:r>
+        <w:rPr>
+          <w:rFonts w:asciiTheme="minorHAnsi" w:hAnsiTheme="minorHAnsi" w:cs="Arial"/>
           <w:color w:val="000000"/>
           <w:sz w:val="20"/>
           <w:szCs w:val="20"/>
@@ -72,10 +85,15 @@
       <w:pPr>
         <w:pStyle w:val="NormalWeb"/>
         <w:spacing w:before="0" w:beforeAutospacing="0" w:after="0" w:afterAutospacing="0"/>
-      </w:pPr>
-      <w:r>
-        <w:rPr>
-          <w:rFonts w:ascii="Arial" w:hAnsi="Arial" w:cs="Arial"/>
+        <w:rPr>
+          <w:rFonts w:asciiTheme="minorHAnsi" w:hAnsiTheme="minorHAnsi"/>
+          <w:sz w:val="20"/>
+          <w:szCs w:val="20"/>
+        </w:rPr>
+      </w:pPr>
+      <w:r>
+        <w:rPr>
+          <w:rFonts w:asciiTheme="minorHAnsi" w:hAnsiTheme="minorHAnsi" w:cs="Arial"/>
           <w:color w:val="000000"/>
           <w:sz w:val="20"/>
           <w:szCs w:val="20"/>
@@ -88,10 +106,15 @@
       <w:pPr>
         <w:pStyle w:val="NormalWeb"/>
         <w:spacing w:before="0" w:beforeAutospacing="0" w:after="0" w:afterAutospacing="0"/>
-      </w:pPr>
-      <w:r>
-        <w:rPr>
-          <w:rFonts w:ascii="Arial" w:hAnsi="Arial" w:cs="Arial"/>
+        <w:rPr>
+          <w:rFonts w:asciiTheme="minorHAnsi" w:hAnsiTheme="minorHAnsi"/>
+          <w:sz w:val="20"/>
+          <w:szCs w:val="20"/>
+        </w:rPr>
+      </w:pPr>
+      <w:r>
+        <w:rPr>
+          <w:rFonts w:asciiTheme="minorHAnsi" w:hAnsiTheme="minorHAnsi" w:cs="Arial"/>
           <w:color w:val="000000"/>
           <w:sz w:val="20"/>
           <w:szCs w:val="20"/>
@@ -104,10 +127,15 @@
       <w:pPr>
         <w:pStyle w:val="NormalWeb"/>
         <w:spacing w:before="0" w:beforeAutospacing="0" w:after="0" w:afterAutospacing="0"/>
-      </w:pPr>
-      <w:r>
-        <w:rPr>
-          <w:rFonts w:ascii="Arial" w:hAnsi="Arial" w:cs="Arial"/>
+        <w:rPr>
+          <w:rFonts w:asciiTheme="minorHAnsi" w:hAnsiTheme="minorHAnsi"/>
+          <w:sz w:val="20"/>
+          <w:szCs w:val="20"/>
+        </w:rPr>
+      </w:pPr>
+      <w:r>
+        <w:rPr>
+          <w:rFonts w:asciiTheme="minorHAnsi" w:hAnsiTheme="minorHAnsi" w:cs="Arial"/>
           <w:color w:val="000000"/>
           <w:sz w:val="20"/>
           <w:szCs w:val="20"/>
@@ -120,10 +148,15 @@
       <w:pPr>
         <w:pStyle w:val="NormalWeb"/>
         <w:spacing w:before="0" w:beforeAutospacing="0" w:after="0" w:afterAutospacing="0"/>
-      </w:pPr>
-      <w:r>
-        <w:rPr>
-          <w:rFonts w:ascii="Arial" w:hAnsi="Arial" w:cs="Arial"/>
+        <w:rPr>
+          <w:rFonts w:asciiTheme="minorHAnsi" w:hAnsiTheme="minorHAnsi"/>
+          <w:sz w:val="20"/>
+          <w:szCs w:val="20"/>
+        </w:rPr>
+      </w:pPr>
+      <w:r>
+        <w:rPr>
+          <w:rFonts w:asciiTheme="minorHAnsi" w:hAnsiTheme="minorHAnsi" w:cs="Arial"/>
           <w:color w:val="000000"/>
           <w:sz w:val="20"/>
           <w:szCs w:val="20"/>
@@ -136,10 +169,15 @@
       <w:pPr>
         <w:pStyle w:val="NormalWeb"/>
         <w:spacing w:before="0" w:beforeAutospacing="0" w:after="240" w:afterAutospacing="0"/>
-      </w:pPr>
-      <w:r>
-        <w:rPr>
-          <w:rFonts w:ascii="Arial" w:hAnsi="Arial" w:cs="Arial"/>
+        <w:rPr>
+          <w:rFonts w:asciiTheme="minorHAnsi" w:hAnsiTheme="minorHAnsi"/>
+          <w:sz w:val="20"/>
+          <w:szCs w:val="20"/>
+        </w:rPr>
+      </w:pPr>
+      <w:r>
+        <w:rPr>
+          <w:rFonts w:asciiTheme="minorHAnsi" w:hAnsiTheme="minorHAnsi" w:cs="Arial"/>
           <w:color w:val="000000"/>
           <w:sz w:val="20"/>
           <w:szCs w:val="20"/>
@@ -149,27 +187,64 @@
     </w:p>
     <w:p>
       <w:pPr>
-        <w:pStyle w:val="NormalWeb"/>
-        <w:spacing w:before="0" w:beforeAutospacing="0" w:after="0" w:afterAutospacing="0"/>
-      </w:pPr>
-      <w:r>
-        <w:rPr>
-          <w:rFonts w:ascii="Arial" w:hAnsi="Arial" w:cs="Arial"/>
-          <w:color w:val="000000"/>
-          <w:sz w:val="20"/>
-          <w:szCs w:val="20"/>
-        </w:rPr>
-        <w:t>Dear Sir or Madam</w:t>
-      </w:r>
-    </w:p>
-    <w:p>
-      <w:pPr>
-        <w:pStyle w:val="NormalWeb"/>
-        <w:spacing w:before="0" w:beforeAutospacing="0" w:after="0" w:afterAutospacing="0"/>
-      </w:pPr>
-      <w:r>
-        <w:rPr>
-          <w:rFonts w:ascii="Arial" w:hAnsi="Arial" w:cs="Arial"/>
+        <w:rPr>
+          <w:rFonts w:eastAsia="Times New Roman" w:cs="Times New Roman"/>
+          <w:sz w:val="20"/>
+          <w:szCs w:val="20"/>
+        </w:rPr>
+      </w:pPr>
+      <w:r>
+        <w:rPr>
+          <w:rFonts w:cs="Arial"/>
+          <w:color w:val="000000"/>
+          <w:sz w:val="20"/>
+          <w:szCs w:val="20"/>
+        </w:rPr>
+        <w:t xml:space="preserve">Dear </w:t>
+      </w:r>
+      <w:r>
+        <w:rPr>
+          <w:rFonts w:eastAsia="Times New Roman" w:cs="Segoe UI"/>
+          <w:sz w:val="20"/>
+          <w:szCs w:val="20"/>
+          <w:shd w:val="clear" w:color="auto" w:fill="FFFFFF"/>
+        </w:rPr>
+        <w:t>Ms.</w:t>
+      </w:r>
+      <w:r>
+        <w:rPr>
+          <w:rFonts w:eastAsia="Times New Roman" w:cs="Segoe UI"/>
+          <w:sz w:val="20"/>
+          <w:szCs w:val="20"/>
+          <w:shd w:val="clear" w:color="auto" w:fill="FFFFFF"/>
+        </w:rPr>
+        <w:t>Santos</w:t>
+      </w:r>
+    </w:p>
+    <w:p>
+      <w:pPr>
+        <w:pStyle w:val="NormalWeb"/>
+        <w:spacing w:before="0" w:beforeAutospacing="0" w:after="0" w:afterAutospacing="0"/>
+        <w:rPr>
+          <w:rFonts w:asciiTheme="minorHAnsi" w:hAnsiTheme="minorHAnsi"/>
+          <w:sz w:val="20"/>
+          <w:szCs w:val="20"/>
+        </w:rPr>
+      </w:pPr>
+    </w:p>
+    <w:p>
+      <w:pPr>
+        <w:pStyle w:val="NormalWeb"/>
+        <w:spacing w:before="0" w:beforeAutospacing="0" w:after="0" w:afterAutospacing="0"/>
+        <w:rPr>
+          <w:rFonts w:asciiTheme="minorHAnsi" w:hAnsiTheme="minorHAnsi"/>
+          <w:sz w:val="20"/>
+          <w:szCs w:val="20"/>
+        </w:rPr>
+      </w:pPr>
+      <w:r>
+        <w:rPr>
+          <w:rFonts w:asciiTheme="minorHAnsi" w:hAnsiTheme="minorHAnsi" w:cs="Arial"/>
           <w:color w:val="000000"/>
           <w:sz w:val="20"/>
           <w:szCs w:val="20"/>
@@ -181,25 +256,62 @@
       <w:pPr>
         <w:pStyle w:val="NormalWeb"/>
         <w:spacing w:before="0" w:beforeAutospacing="0" w:after="0" w:afterAutospacing="0"/>
-      </w:pPr>
-      <w:r>
-        <w:rPr>
-          <w:rFonts w:ascii="Arial" w:hAnsi="Arial" w:cs="Arial"/>
-          <w:color w:val="000000"/>
-          <w:sz w:val="20"/>
-          <w:szCs w:val="20"/>
-        </w:rPr>
-        <w:t>Re: Application for Software Developer (Remote Option) at Clio</w:t>
-      </w:r>
-    </w:p>
-    <w:p>
-      <w:pPr>
-        <w:pStyle w:val="NormalWeb"/>
-        <w:spacing w:before="0" w:beforeAutospacing="0" w:after="0" w:afterAutospacing="0"/>
-      </w:pPr>
-      <w:r>
-        <w:rPr>
-          <w:rFonts w:ascii="Arial" w:hAnsi="Arial" w:cs="Arial"/>
+        <w:rPr>
+          <w:rFonts w:asciiTheme="minorHAnsi" w:hAnsiTheme="minorHAnsi"/>
+          <w:sz w:val="20"/>
+          <w:szCs w:val="20"/>
+        </w:rPr>
+      </w:pPr>
+      <w:r>
+        <w:rPr>
+          <w:rFonts w:asciiTheme="minorHAnsi" w:hAnsiTheme="minorHAnsi" w:cs="Arial"/>
+          <w:color w:val="000000"/>
+          <w:sz w:val="20"/>
+          <w:szCs w:val="20"/>
+        </w:rPr>
+        <w:t xml:space="preserve">Re: Application for </w:t>
+      </w:r>
+      <w:r>
+        <w:rPr>
+          <w:rFonts w:asciiTheme="minorHAnsi" w:hAnsiTheme="minorHAnsi" w:cs="Arial"/>
+          <w:color w:val="000000"/>
+          <w:sz w:val="20"/>
+          <w:szCs w:val="20"/>
+        </w:rPr>
+        <w:t xml:space="preserve">Web Developer </w:t>
+      </w:r>
+      <w:r>
+        <w:rPr>
+          <w:rFonts w:asciiTheme="minorHAnsi" w:hAnsiTheme="minorHAnsi" w:cs="Arial"/>
+          <w:color w:val="000000"/>
+          <w:sz w:val="20"/>
+          <w:szCs w:val="20"/>
+        </w:rPr>
+        <w:t xml:space="preserve">(Remote Option) at </w:t>
+      </w:r>
+      <w:r>
+        <w:rPr>
+          <w:rFonts w:asciiTheme="minorHAnsi" w:hAnsiTheme="minorHAnsi" w:cs="Arial"/>
+          <w:color w:val="000000"/>
+          <w:sz w:val="20"/>
+          <w:szCs w:val="20"/>
+        </w:rPr>
+        <w:t>MonetizeMore</w:t>
+      </w:r>
+    </w:p>
+    <w:p>
+      <w:pPr>
+        <w:pStyle w:val="NormalWeb"/>
+        <w:spacing w:before="0" w:beforeAutospacing="0" w:after="0" w:afterAutospacing="0"/>
+        <w:rPr>
+          <w:rFonts w:asciiTheme="minorHAnsi" w:hAnsiTheme="minorHAnsi"/>
+          <w:sz w:val="20"/>
+          <w:szCs w:val="20"/>
+        </w:rPr>
+      </w:pPr>
+      <w:r>
+        <w:rPr>
+          <w:rFonts w:asciiTheme="minorHAnsi" w:hAnsiTheme="minorHAnsi" w:cs="Arial"/>
           <w:color w:val="000000"/>
           <w:sz w:val="20"/>
           <w:szCs w:val="20"/>
@@ -211,10 +323,15 @@
       <w:pPr>
         <w:pStyle w:val="NormalWeb"/>
         <w:spacing w:before="0" w:beforeAutospacing="0" w:after="0" w:afterAutospacing="0"/>
-      </w:pPr>
-      <w:r>
-        <w:rPr>
-          <w:rFonts w:ascii="Arial" w:hAnsi="Arial" w:cs="Arial"/>
+        <w:rPr>
+          <w:rFonts w:asciiTheme="minorHAnsi" w:hAnsiTheme="minorHAnsi"/>
+          <w:sz w:val="20"/>
+          <w:szCs w:val="20"/>
+        </w:rPr>
+      </w:pPr>
+      <w:r>
+        <w:rPr>
+          <w:rFonts w:asciiTheme="minorHAnsi" w:hAnsiTheme="minorHAnsi" w:cs="Arial"/>
           <w:color w:val="000000"/>
           <w:sz w:val="20"/>
           <w:szCs w:val="20"/>
@@ -223,17 +340,17 @@
       </w:r>
       <w:r>
         <w:rPr>
-          <w:rFonts w:ascii="Arial" w:hAnsi="Arial" w:cs="Arial"/>
-          <w:color w:val="000000"/>
-          <w:sz w:val="12"/>
-          <w:szCs w:val="12"/>
+          <w:rFonts w:asciiTheme="minorHAnsi" w:hAnsiTheme="minorHAnsi" w:cs="Arial"/>
+          <w:color w:val="000000"/>
+          <w:sz w:val="20"/>
+          <w:szCs w:val="20"/>
           <w:vertAlign w:val="superscript"/>
         </w:rPr>
         <w:t>th</w:t>
       </w:r>
       <w:r>
         <w:rPr>
-          <w:rFonts w:ascii="Arial" w:hAnsi="Arial" w:cs="Arial"/>
+          <w:rFonts w:asciiTheme="minorHAnsi" w:hAnsiTheme="minorHAnsi" w:cs="Arial"/>
           <w:color w:val="000000"/>
           <w:sz w:val="20"/>
           <w:szCs w:val="20"/>
@@ -245,10 +362,15 @@
       <w:pPr>
         <w:pStyle w:val="NormalWeb"/>
         <w:spacing w:before="0" w:beforeAutospacing="0" w:after="0" w:afterAutospacing="0"/>
-      </w:pPr>
-      <w:r>
-        <w:rPr>
-          <w:rFonts w:ascii="Arial" w:hAnsi="Arial" w:cs="Arial"/>
+        <w:rPr>
+          <w:rFonts w:asciiTheme="minorHAnsi" w:hAnsiTheme="minorHAnsi"/>
+          <w:sz w:val="20"/>
+          <w:szCs w:val="20"/>
+        </w:rPr>
+      </w:pPr>
+      <w:r>
+        <w:rPr>
+          <w:rFonts w:asciiTheme="minorHAnsi" w:hAnsiTheme="minorHAnsi" w:cs="Arial"/>
           <w:color w:val="000000"/>
           <w:sz w:val="20"/>
           <w:szCs w:val="20"/>
@@ -260,10 +382,15 @@
       <w:pPr>
         <w:pStyle w:val="NormalWeb"/>
         <w:spacing w:before="0" w:beforeAutospacing="0" w:after="0" w:afterAutospacing="0"/>
-      </w:pPr>
-      <w:r>
-        <w:rPr>
-          <w:rFonts w:ascii="Arial" w:hAnsi="Arial" w:cs="Arial"/>
+        <w:rPr>
+          <w:rFonts w:asciiTheme="minorHAnsi" w:hAnsiTheme="minorHAnsi"/>
+          <w:sz w:val="20"/>
+          <w:szCs w:val="20"/>
+        </w:rPr>
+      </w:pPr>
+      <w:r>
+        <w:rPr>
+          <w:rFonts w:asciiTheme="minorHAnsi" w:hAnsiTheme="minorHAnsi" w:cs="Arial"/>
           <w:color w:val="000000"/>
           <w:sz w:val="20"/>
           <w:szCs w:val="20"/>
@@ -275,10 +402,15 @@
       <w:pPr>
         <w:pStyle w:val="NormalWeb"/>
         <w:spacing w:before="0" w:beforeAutospacing="0" w:after="0" w:afterAutospacing="0"/>
-      </w:pPr>
-      <w:r>
-        <w:rPr>
-          <w:rFonts w:ascii="Arial" w:hAnsi="Arial" w:cs="Arial"/>
+        <w:rPr>
+          <w:rFonts w:asciiTheme="minorHAnsi" w:hAnsiTheme="minorHAnsi"/>
+          <w:sz w:val="20"/>
+          <w:szCs w:val="20"/>
+        </w:rPr>
+      </w:pPr>
+      <w:r>
+        <w:rPr>
+          <w:rFonts w:asciiTheme="minorHAnsi" w:hAnsiTheme="minorHAnsi" w:cs="Arial"/>
           <w:color w:val="000000"/>
           <w:sz w:val="20"/>
           <w:szCs w:val="20"/>
@@ -296,40 +428,20 @@
         <w:spacing w:before="0" w:beforeAutospacing="0" w:after="0" w:afterAutospacing="0"/>
         <w:textAlignment w:val="baseline"/>
         <w:rPr>
-          <w:rFonts w:ascii="Arial" w:hAnsi="Arial" w:cs="Arial"/>
-          <w:color w:val="000000"/>
-          <w:sz w:val="20"/>
-          <w:szCs w:val="20"/>
-        </w:rPr>
-      </w:pPr>
-      <w:r>
-        <w:rPr>
-          <w:rFonts w:ascii="Arial" w:hAnsi="Arial" w:cs="Arial"/>
-          <w:color w:val="000000"/>
-          <w:sz w:val="20"/>
-          <w:szCs w:val="20"/>
-        </w:rPr>
-        <w:t xml:space="preserve">Analytical skills gained through </w:t>
-      </w:r>
-      <w:proofErr w:type="gramStart"/>
-      <w:r>
-        <w:rPr>
-          <w:rFonts w:ascii="Arial" w:hAnsi="Arial" w:cs="Arial"/>
-          <w:color w:val="000000"/>
-          <w:sz w:val="20"/>
-          <w:szCs w:val="20"/>
-        </w:rPr>
-        <w:t>Bachelor’s</w:t>
-      </w:r>
-      <w:proofErr w:type="gramEnd"/>
-      <w:r>
-        <w:rPr>
-          <w:rFonts w:ascii="Arial" w:hAnsi="Arial" w:cs="Arial"/>
-          <w:color w:val="000000"/>
-          <w:sz w:val="20"/>
-          <w:szCs w:val="20"/>
-        </w:rPr>
-        <w:t xml:space="preserve"> degree in physics</w:t>
+          <w:rFonts w:asciiTheme="minorHAnsi" w:hAnsiTheme="minorHAnsi" w:cs="Arial"/>
+          <w:color w:val="000000"/>
+          <w:sz w:val="20"/>
+          <w:szCs w:val="20"/>
+        </w:rPr>
+      </w:pPr>
+      <w:r>
+        <w:rPr>
+          <w:rFonts w:asciiTheme="minorHAnsi" w:hAnsiTheme="minorHAnsi" w:cs="Arial"/>
+          <w:color w:val="000000"/>
+          <w:sz w:val="20"/>
+          <w:szCs w:val="20"/>
+        </w:rPr>
+        <w:t>Analytical skills gained through Bachelor’s degree in physics</w:t>
       </w:r>
     </w:p>
     <w:p>
@@ -342,15 +454,15 @@
         <w:spacing w:before="0" w:beforeAutospacing="0" w:after="0" w:afterAutospacing="0"/>
         <w:textAlignment w:val="baseline"/>
         <w:rPr>
-          <w:rFonts w:ascii="Arial" w:hAnsi="Arial" w:cs="Arial"/>
-          <w:color w:val="000000"/>
-          <w:sz w:val="20"/>
-          <w:szCs w:val="20"/>
-        </w:rPr>
-      </w:pPr>
-      <w:r>
-        <w:rPr>
-          <w:rFonts w:ascii="Arial" w:hAnsi="Arial" w:cs="Arial"/>
+          <w:rFonts w:asciiTheme="minorHAnsi" w:hAnsiTheme="minorHAnsi" w:cs="Arial"/>
+          <w:color w:val="000000"/>
+          <w:sz w:val="20"/>
+          <w:szCs w:val="20"/>
+        </w:rPr>
+      </w:pPr>
+      <w:r>
+        <w:rPr>
+          <w:rFonts w:asciiTheme="minorHAnsi" w:hAnsiTheme="minorHAnsi" w:cs="Arial"/>
           <w:color w:val="000000"/>
           <w:sz w:val="20"/>
           <w:szCs w:val="20"/>
@@ -368,40 +480,20 @@
         <w:spacing w:before="0" w:beforeAutospacing="0" w:after="0" w:afterAutospacing="0"/>
         <w:textAlignment w:val="baseline"/>
         <w:rPr>
-          <w:rFonts w:ascii="Arial" w:hAnsi="Arial" w:cs="Arial"/>
-          <w:color w:val="000000"/>
-          <w:sz w:val="20"/>
-          <w:szCs w:val="20"/>
-        </w:rPr>
-      </w:pPr>
-      <w:r>
-        <w:rPr>
-          <w:rFonts w:ascii="Arial" w:hAnsi="Arial" w:cs="Arial"/>
-          <w:color w:val="000000"/>
-          <w:sz w:val="20"/>
-          <w:szCs w:val="20"/>
-        </w:rPr>
-        <w:t xml:space="preserve">Ability to develop HTML templates from </w:t>
-      </w:r>
-      <w:proofErr w:type="spellStart"/>
-      <w:r>
-        <w:rPr>
-          <w:rFonts w:ascii="Arial" w:hAnsi="Arial" w:cs="Arial"/>
-          <w:color w:val="000000"/>
-          <w:sz w:val="20"/>
-          <w:szCs w:val="20"/>
-        </w:rPr>
-        <w:t>mockups</w:t>
-      </w:r>
-      <w:proofErr w:type="spellEnd"/>
-      <w:r>
-        <w:rPr>
-          <w:rFonts w:ascii="Arial" w:hAnsi="Arial" w:cs="Arial"/>
-          <w:color w:val="000000"/>
-          <w:sz w:val="20"/>
-          <w:szCs w:val="20"/>
-        </w:rPr>
-        <w:t xml:space="preserve"> that are both pixel-perfect and responsive</w:t>
+          <w:rFonts w:asciiTheme="minorHAnsi" w:hAnsiTheme="minorHAnsi" w:cs="Arial"/>
+          <w:color w:val="000000"/>
+          <w:sz w:val="20"/>
+          <w:szCs w:val="20"/>
+        </w:rPr>
+      </w:pPr>
+      <w:r>
+        <w:rPr>
+          <w:rFonts w:asciiTheme="minorHAnsi" w:hAnsiTheme="minorHAnsi" w:cs="Arial"/>
+          <w:color w:val="000000"/>
+          <w:sz w:val="20"/>
+          <w:szCs w:val="20"/>
+        </w:rPr>
+        <w:t>Ability to develop HTML templates from mockups that are both pixel-perfect and responsive</w:t>
       </w:r>
     </w:p>
     <w:p>
@@ -414,15 +506,15 @@
         <w:spacing w:before="0" w:beforeAutospacing="0" w:after="0" w:afterAutospacing="0"/>
         <w:textAlignment w:val="baseline"/>
         <w:rPr>
-          <w:rFonts w:ascii="Arial" w:hAnsi="Arial" w:cs="Arial"/>
-          <w:color w:val="000000"/>
-          <w:sz w:val="20"/>
-          <w:szCs w:val="20"/>
-        </w:rPr>
-      </w:pPr>
-      <w:r>
-        <w:rPr>
-          <w:rFonts w:ascii="Arial" w:hAnsi="Arial" w:cs="Arial"/>
+          <w:rFonts w:asciiTheme="minorHAnsi" w:hAnsiTheme="minorHAnsi" w:cs="Arial"/>
+          <w:color w:val="000000"/>
+          <w:sz w:val="20"/>
+          <w:szCs w:val="20"/>
+        </w:rPr>
+      </w:pPr>
+      <w:r>
+        <w:rPr>
+          <w:rFonts w:asciiTheme="minorHAnsi" w:hAnsiTheme="minorHAnsi" w:cs="Arial"/>
           <w:color w:val="000000"/>
           <w:sz w:val="20"/>
           <w:szCs w:val="20"/>
@@ -440,15 +532,15 @@
         <w:spacing w:before="0" w:beforeAutospacing="0" w:after="0" w:afterAutospacing="0"/>
         <w:textAlignment w:val="baseline"/>
         <w:rPr>
-          <w:rFonts w:ascii="Arial" w:hAnsi="Arial" w:cs="Arial"/>
-          <w:color w:val="000000"/>
-          <w:sz w:val="20"/>
-          <w:szCs w:val="20"/>
-        </w:rPr>
-      </w:pPr>
-      <w:r>
-        <w:rPr>
-          <w:rFonts w:ascii="Arial" w:hAnsi="Arial" w:cs="Arial"/>
+          <w:rFonts w:asciiTheme="minorHAnsi" w:hAnsiTheme="minorHAnsi" w:cs="Arial"/>
+          <w:color w:val="000000"/>
+          <w:sz w:val="20"/>
+          <w:szCs w:val="20"/>
+        </w:rPr>
+      </w:pPr>
+      <w:r>
+        <w:rPr>
+          <w:rFonts w:asciiTheme="minorHAnsi" w:hAnsiTheme="minorHAnsi" w:cs="Arial"/>
           <w:color w:val="000000"/>
           <w:sz w:val="20"/>
           <w:szCs w:val="20"/>
@@ -466,15 +558,15 @@
         <w:spacing w:before="0" w:beforeAutospacing="0" w:after="0" w:afterAutospacing="0"/>
         <w:textAlignment w:val="baseline"/>
         <w:rPr>
-          <w:rFonts w:ascii="Arial" w:hAnsi="Arial" w:cs="Arial"/>
-          <w:color w:val="000000"/>
-          <w:sz w:val="20"/>
-          <w:szCs w:val="20"/>
-        </w:rPr>
-      </w:pPr>
-      <w:r>
-        <w:rPr>
-          <w:rFonts w:ascii="Arial" w:hAnsi="Arial" w:cs="Arial"/>
+          <w:rFonts w:asciiTheme="minorHAnsi" w:hAnsiTheme="minorHAnsi" w:cs="Arial"/>
+          <w:color w:val="000000"/>
+          <w:sz w:val="20"/>
+          <w:szCs w:val="20"/>
+        </w:rPr>
+      </w:pPr>
+      <w:r>
+        <w:rPr>
+          <w:rFonts w:asciiTheme="minorHAnsi" w:hAnsiTheme="minorHAnsi" w:cs="Arial"/>
           <w:color w:val="000000"/>
           <w:sz w:val="20"/>
           <w:szCs w:val="20"/>
@@ -492,15 +584,15 @@
         <w:spacing w:before="0" w:beforeAutospacing="0" w:after="0" w:afterAutospacing="0"/>
         <w:textAlignment w:val="baseline"/>
         <w:rPr>
-          <w:rFonts w:ascii="Arial" w:hAnsi="Arial" w:cs="Arial"/>
-          <w:color w:val="000000"/>
-          <w:sz w:val="20"/>
-          <w:szCs w:val="20"/>
-        </w:rPr>
-      </w:pPr>
-      <w:r>
-        <w:rPr>
-          <w:rFonts w:ascii="Arial" w:hAnsi="Arial" w:cs="Arial"/>
+          <w:rFonts w:asciiTheme="minorHAnsi" w:hAnsiTheme="minorHAnsi" w:cs="Arial"/>
+          <w:color w:val="000000"/>
+          <w:sz w:val="20"/>
+          <w:szCs w:val="20"/>
+        </w:rPr>
+      </w:pPr>
+      <w:r>
+        <w:rPr>
+          <w:rFonts w:asciiTheme="minorHAnsi" w:hAnsiTheme="minorHAnsi" w:cs="Arial"/>
           <w:color w:val="000000"/>
           <w:sz w:val="20"/>
           <w:szCs w:val="20"/>
@@ -512,10 +604,15 @@
       <w:pPr>
         <w:pStyle w:val="NormalWeb"/>
         <w:spacing w:before="0" w:beforeAutospacing="0" w:after="0" w:afterAutospacing="0"/>
-      </w:pPr>
-      <w:r>
-        <w:rPr>
-          <w:rFonts w:ascii="Arial" w:hAnsi="Arial" w:cs="Arial"/>
+        <w:rPr>
+          <w:rFonts w:asciiTheme="minorHAnsi" w:hAnsiTheme="minorHAnsi"/>
+          <w:sz w:val="20"/>
+          <w:szCs w:val="20"/>
+        </w:rPr>
+      </w:pPr>
+      <w:r>
+        <w:rPr>
+          <w:rFonts w:asciiTheme="minorHAnsi" w:hAnsiTheme="minorHAnsi" w:cs="Arial"/>
           <w:color w:val="000000"/>
           <w:sz w:val="20"/>
           <w:szCs w:val="20"/>
@@ -527,10 +624,15 @@
       <w:pPr>
         <w:pStyle w:val="NormalWeb"/>
         <w:spacing w:before="0" w:beforeAutospacing="0" w:after="0" w:afterAutospacing="0"/>
-      </w:pPr>
-      <w:r>
-        <w:rPr>
-          <w:rFonts w:ascii="Arial" w:hAnsi="Arial" w:cs="Arial"/>
+        <w:rPr>
+          <w:rFonts w:asciiTheme="minorHAnsi" w:hAnsiTheme="minorHAnsi"/>
+          <w:sz w:val="20"/>
+          <w:szCs w:val="20"/>
+        </w:rPr>
+      </w:pPr>
+      <w:r>
+        <w:rPr>
+          <w:rFonts w:asciiTheme="minorHAnsi" w:hAnsiTheme="minorHAnsi" w:cs="Arial"/>
           <w:color w:val="000000"/>
           <w:sz w:val="20"/>
           <w:szCs w:val="20"/>
@@ -541,7 +643,7 @@
         <w:r>
           <w:rPr>
             <w:rStyle w:val="Hyperlink"/>
-            <w:rFonts w:ascii="Arial" w:hAnsi="Arial" w:cs="Arial"/>
+            <w:rFonts w:asciiTheme="minorHAnsi" w:hAnsiTheme="minorHAnsi" w:cs="Arial"/>
             <w:color w:val="000000"/>
             <w:sz w:val="20"/>
             <w:szCs w:val="20"/>
@@ -552,7 +654,7 @@
         <w:r>
           <w:rPr>
             <w:rStyle w:val="Hyperlink"/>
-            <w:rFonts w:ascii="Arial" w:hAnsi="Arial" w:cs="Arial"/>
+            <w:rFonts w:asciiTheme="minorHAnsi" w:hAnsiTheme="minorHAnsi" w:cs="Arial"/>
             <w:sz w:val="20"/>
             <w:szCs w:val="20"/>
           </w:rPr>
@@ -561,7 +663,7 @@
       </w:hyperlink>
       <w:r>
         <w:rPr>
-          <w:rFonts w:ascii="Arial" w:hAnsi="Arial" w:cs="Arial"/>
+          <w:rFonts w:asciiTheme="minorHAnsi" w:hAnsiTheme="minorHAnsi" w:cs="Arial"/>
           <w:color w:val="000000"/>
           <w:sz w:val="20"/>
           <w:szCs w:val="20"/>
@@ -573,10 +675,15 @@
       <w:pPr>
         <w:pStyle w:val="NormalWeb"/>
         <w:spacing w:before="0" w:beforeAutospacing="0" w:after="0" w:afterAutospacing="0"/>
-      </w:pPr>
-      <w:r>
-        <w:rPr>
-          <w:rFonts w:ascii="Arial" w:hAnsi="Arial" w:cs="Arial"/>
+        <w:rPr>
+          <w:rFonts w:asciiTheme="minorHAnsi" w:hAnsiTheme="minorHAnsi"/>
+          <w:sz w:val="20"/>
+          <w:szCs w:val="20"/>
+        </w:rPr>
+      </w:pPr>
+      <w:r>
+        <w:rPr>
+          <w:rFonts w:asciiTheme="minorHAnsi" w:hAnsiTheme="minorHAnsi" w:cs="Arial"/>
           <w:color w:val="000000"/>
           <w:sz w:val="20"/>
           <w:szCs w:val="20"/>
@@ -588,10 +695,15 @@
       <w:pPr>
         <w:pStyle w:val="NormalWeb"/>
         <w:spacing w:before="0" w:beforeAutospacing="0" w:after="0" w:afterAutospacing="0"/>
-      </w:pPr>
-      <w:r>
-        <w:rPr>
-          <w:rFonts w:ascii="Arial" w:hAnsi="Arial" w:cs="Arial"/>
+        <w:rPr>
+          <w:rFonts w:asciiTheme="minorHAnsi" w:hAnsiTheme="minorHAnsi"/>
+          <w:sz w:val="20"/>
+          <w:szCs w:val="20"/>
+        </w:rPr>
+      </w:pPr>
+      <w:r>
+        <w:rPr>
+          <w:rFonts w:asciiTheme="minorHAnsi" w:hAnsiTheme="minorHAnsi" w:cs="Arial"/>
           <w:color w:val="000000"/>
           <w:sz w:val="20"/>
           <w:szCs w:val="20"/>
@@ -603,10 +715,15 @@
       <w:pPr>
         <w:pStyle w:val="NormalWeb"/>
         <w:spacing w:before="0" w:beforeAutospacing="0" w:after="0" w:afterAutospacing="0"/>
-      </w:pPr>
-      <w:r>
-        <w:rPr>
-          <w:rFonts w:ascii="Arial" w:hAnsi="Arial" w:cs="Arial"/>
+        <w:rPr>
+          <w:rFonts w:asciiTheme="minorHAnsi" w:hAnsiTheme="minorHAnsi"/>
+          <w:sz w:val="20"/>
+          <w:szCs w:val="20"/>
+        </w:rPr>
+      </w:pPr>
+      <w:r>
+        <w:rPr>
+          <w:rFonts w:asciiTheme="minorHAnsi" w:hAnsiTheme="minorHAnsi" w:cs="Arial"/>
           <w:color w:val="000000"/>
           <w:sz w:val="20"/>
           <w:szCs w:val="20"/>
@@ -618,10 +735,15 @@
       <w:pPr>
         <w:pStyle w:val="NormalWeb"/>
         <w:spacing w:before="0" w:beforeAutospacing="0" w:after="0" w:afterAutospacing="0"/>
-      </w:pPr>
-      <w:r>
-        <w:rPr>
-          <w:rFonts w:ascii="Arial" w:hAnsi="Arial" w:cs="Arial"/>
+        <w:rPr>
+          <w:rFonts w:asciiTheme="minorHAnsi" w:hAnsiTheme="minorHAnsi"/>
+          <w:sz w:val="20"/>
+          <w:szCs w:val="20"/>
+        </w:rPr>
+      </w:pPr>
+      <w:r>
+        <w:rPr>
+          <w:rFonts w:asciiTheme="minorHAnsi" w:hAnsiTheme="minorHAnsi" w:cs="Arial"/>
           <w:color w:val="000000"/>
           <w:sz w:val="20"/>
           <w:szCs w:val="20"/>
@@ -633,10 +755,15 @@
       <w:pPr>
         <w:pStyle w:val="NormalWeb"/>
         <w:spacing w:before="0" w:beforeAutospacing="0" w:after="240" w:afterAutospacing="0"/>
-      </w:pPr>
-      <w:r>
-        <w:rPr>
-          <w:rFonts w:ascii="Arial" w:hAnsi="Arial" w:cs="Arial"/>
+        <w:rPr>
+          <w:rFonts w:asciiTheme="minorHAnsi" w:hAnsiTheme="minorHAnsi"/>
+          <w:sz w:val="20"/>
+          <w:szCs w:val="20"/>
+        </w:rPr>
+      </w:pPr>
+      <w:r>
+        <w:rPr>
+          <w:rFonts w:asciiTheme="minorHAnsi" w:hAnsiTheme="minorHAnsi" w:cs="Arial"/>
           <w:color w:val="000000"/>
           <w:sz w:val="20"/>
           <w:szCs w:val="20"/>
@@ -648,10 +775,15 @@
       <w:pPr>
         <w:pStyle w:val="NormalWeb"/>
         <w:spacing w:before="0" w:beforeAutospacing="0" w:after="0" w:afterAutospacing="0"/>
-      </w:pPr>
-      <w:r>
-        <w:rPr>
-          <w:rFonts w:ascii="Arial" w:hAnsi="Arial" w:cs="Arial"/>
+        <w:rPr>
+          <w:rFonts w:asciiTheme="minorHAnsi" w:hAnsiTheme="minorHAnsi"/>
+          <w:sz w:val="20"/>
+          <w:szCs w:val="20"/>
+        </w:rPr>
+      </w:pPr>
+      <w:r>
+        <w:rPr>
+          <w:rFonts w:asciiTheme="minorHAnsi" w:hAnsiTheme="minorHAnsi" w:cs="Arial"/>
           <w:color w:val="000000"/>
           <w:sz w:val="20"/>
           <w:szCs w:val="20"/>
@@ -663,30 +795,38 @@
       <w:pPr>
         <w:pStyle w:val="NormalWeb"/>
         <w:spacing w:before="0" w:beforeAutospacing="0" w:after="0" w:afterAutospacing="0"/>
-      </w:pPr>
-      <w:proofErr w:type="spellStart"/>
-      <w:r>
-        <w:rPr>
-          <w:rFonts w:ascii="Arial" w:hAnsi="Arial" w:cs="Arial"/>
-          <w:color w:val="000000"/>
-          <w:sz w:val="20"/>
-          <w:szCs w:val="20"/>
-        </w:rPr>
-        <w:t>Hyungmo</w:t>
-      </w:r>
-      <w:proofErr w:type="spellEnd"/>
-      <w:r>
-        <w:rPr>
-          <w:rFonts w:ascii="Arial" w:hAnsi="Arial" w:cs="Arial"/>
-          <w:color w:val="000000"/>
-          <w:sz w:val="20"/>
-          <w:szCs w:val="20"/>
-        </w:rPr>
-        <w:t xml:space="preserve"> Gu</w:t>
-      </w:r>
-    </w:p>
-    <w:p/>
-    <w:p/>
+        <w:rPr>
+          <w:rFonts w:asciiTheme="minorHAnsi" w:hAnsiTheme="minorHAnsi"/>
+          <w:sz w:val="20"/>
+          <w:szCs w:val="20"/>
+        </w:rPr>
+      </w:pPr>
+      <w:r>
+        <w:rPr>
+          <w:rFonts w:asciiTheme="minorHAnsi" w:hAnsiTheme="minorHAnsi" w:cs="Arial"/>
+          <w:color w:val="000000"/>
+          <w:sz w:val="20"/>
+          <w:szCs w:val="20"/>
+        </w:rPr>
+        <w:t>Hyungmo Gu</w:t>
+      </w:r>
+    </w:p>
+    <w:p>
+      <w:pPr>
+        <w:rPr>
+          <w:sz w:val="20"/>
+          <w:szCs w:val="20"/>
+        </w:rPr>
+      </w:pPr>
+    </w:p>
+    <w:p>
+      <w:pPr>
+        <w:rPr>
+          <w:sz w:val="20"/>
+          <w:szCs w:val="20"/>
+        </w:rPr>
+      </w:pPr>
+    </w:p>
     <w:sectPr>
       <w:pgSz w:w="12240" w:h="15840"/>
       <w:pgMar w:top="1440" w:right="1440" w:bottom="1440" w:left="1440" w:header="708" w:footer="708" w:gutter="0"/>

</xml_diff>

<commit_message>
feat: Add progress #3 'Application, MonetizeMore'
</commit_message>
<xml_diff>
--- a/personal_statements/MonetizeMore/letter.docx
+++ b/personal_statements/MonetizeMore/letter.docx
@@ -4,6 +4,42 @@
   <w:body>
     <w:p>
       <w:pPr>
+        <w:rPr>
+          <w:rFonts w:eastAsia="Times New Roman" w:cs="Times New Roman"/>
+          <w:sz w:val="20"/>
+          <w:szCs w:val="20"/>
+        </w:rPr>
+      </w:pPr>
+      <w:r>
+        <w:rPr>
+          <w:rFonts w:cs="Arial"/>
+          <w:color w:val="000000"/>
+          <w:sz w:val="20"/>
+          <w:szCs w:val="20"/>
+        </w:rPr>
+        <w:t xml:space="preserve">Dear </w:t>
+      </w:r>
+      <w:r>
+        <w:rPr>
+          <w:rFonts w:eastAsia="Times New Roman" w:cs="Segoe UI"/>
+          <w:sz w:val="20"/>
+          <w:szCs w:val="20"/>
+          <w:shd w:val="clear" w:color="auto" w:fill="FFFFFF"/>
+        </w:rPr>
+        <w:t>Ms.</w:t>
+      </w:r>
+      <w:r>
+        <w:rPr>
+          <w:rFonts w:eastAsia="Times New Roman" w:cs="Segoe UI"/>
+          <w:sz w:val="20"/>
+          <w:szCs w:val="20"/>
+          <w:shd w:val="clear" w:color="auto" w:fill="FFFFFF"/>
+        </w:rPr>
+        <w:t>Santos</w:t>
+      </w:r>
+    </w:p>
+    <w:p>
+      <w:pPr>
         <w:pStyle w:val="NormalWeb"/>
         <w:spacing w:before="0" w:beforeAutospacing="0" w:after="0" w:afterAutospacing="0"/>
         <w:rPr>
@@ -19,26 +55,7 @@
           <w:sz w:val="20"/>
           <w:szCs w:val="20"/>
         </w:rPr>
-        <w:t>February 1</w:t>
-      </w:r>
-      <w:r>
-        <w:rPr>
-          <w:rFonts w:asciiTheme="minorHAnsi" w:hAnsiTheme="minorHAnsi" w:cs="Arial"/>
-          <w:color w:val="000000"/>
-          <w:sz w:val="20"/>
-          <w:szCs w:val="20"/>
-          <w:vertAlign w:val="superscript"/>
-        </w:rPr>
-        <w:t>st</w:t>
-      </w:r>
-      <w:r>
-        <w:rPr>
-          <w:rFonts w:asciiTheme="minorHAnsi" w:hAnsiTheme="minorHAnsi" w:cs="Arial"/>
-          <w:color w:val="000000"/>
-          <w:sz w:val="20"/>
-          <w:szCs w:val="20"/>
-        </w:rPr>
-        <w:t xml:space="preserve"> 2021</w:t>
+        <w:t>                                                                   </w:t>
       </w:r>
     </w:p>
     <w:p>
@@ -58,7 +75,34 @@
           <w:sz w:val="20"/>
           <w:szCs w:val="20"/>
         </w:rPr>
-        <w:t> </w:t>
+        <w:t xml:space="preserve">Re: Application for </w:t>
+      </w:r>
+      <w:r>
+        <w:rPr>
+          <w:rFonts w:asciiTheme="minorHAnsi" w:hAnsiTheme="minorHAnsi" w:cs="Arial"/>
+          <w:color w:val="000000"/>
+          <w:sz w:val="20"/>
+          <w:szCs w:val="20"/>
+        </w:rPr>
+        <w:t xml:space="preserve">Web Developer </w:t>
+      </w:r>
+      <w:r>
+        <w:rPr>
+          <w:rFonts w:asciiTheme="minorHAnsi" w:hAnsiTheme="minorHAnsi" w:cs="Arial"/>
+          <w:color w:val="000000"/>
+          <w:sz w:val="20"/>
+          <w:szCs w:val="20"/>
+        </w:rPr>
+        <w:t xml:space="preserve">(Remote Option) at </w:t>
+      </w:r>
+      <w:r>
+        <w:rPr>
+          <w:rFonts w:asciiTheme="minorHAnsi" w:hAnsiTheme="minorHAnsi" w:cs="Arial"/>
+          <w:color w:val="000000"/>
+          <w:sz w:val="20"/>
+          <w:szCs w:val="20"/>
+        </w:rPr>
+        <w:t>MonetizeMore</w:t>
       </w:r>
     </w:p>
     <w:p>
@@ -78,7 +122,7 @@
           <w:sz w:val="20"/>
           <w:szCs w:val="20"/>
         </w:rPr>
-        <w:t>Clio</w:t>
+        <w:t> </w:t>
       </w:r>
     </w:p>
     <w:p>
@@ -97,246 +141,62 @@
           <w:color w:val="000000"/>
           <w:sz w:val="20"/>
           <w:szCs w:val="20"/>
-          <w:shd w:val="clear" w:color="auto" w:fill="FFFFFF"/>
-        </w:rPr>
-        <w:t>Suite 1940,</w:t>
-      </w:r>
-    </w:p>
-    <w:p>
-      <w:pPr>
-        <w:pStyle w:val="NormalWeb"/>
-        <w:spacing w:before="0" w:beforeAutospacing="0" w:after="0" w:afterAutospacing="0"/>
-        <w:rPr>
-          <w:rFonts w:asciiTheme="minorHAnsi" w:hAnsiTheme="minorHAnsi"/>
-          <w:sz w:val="20"/>
-          <w:szCs w:val="20"/>
-        </w:rPr>
-      </w:pPr>
-      <w:r>
-        <w:rPr>
-          <w:rFonts w:asciiTheme="minorHAnsi" w:hAnsiTheme="minorHAnsi" w:cs="Arial"/>
-          <w:color w:val="000000"/>
-          <w:sz w:val="20"/>
-          <w:szCs w:val="20"/>
-          <w:shd w:val="clear" w:color="auto" w:fill="FFFFFF"/>
-        </w:rPr>
-        <w:t>150 9th Avenue SW </w:t>
-      </w:r>
-    </w:p>
-    <w:p>
-      <w:pPr>
-        <w:pStyle w:val="NormalWeb"/>
-        <w:spacing w:before="0" w:beforeAutospacing="0" w:after="0" w:afterAutospacing="0"/>
-        <w:rPr>
-          <w:rFonts w:asciiTheme="minorHAnsi" w:hAnsiTheme="minorHAnsi"/>
-          <w:sz w:val="20"/>
-          <w:szCs w:val="20"/>
-        </w:rPr>
-      </w:pPr>
-      <w:r>
-        <w:rPr>
-          <w:rFonts w:asciiTheme="minorHAnsi" w:hAnsiTheme="minorHAnsi" w:cs="Arial"/>
-          <w:color w:val="000000"/>
-          <w:sz w:val="20"/>
-          <w:szCs w:val="20"/>
-          <w:shd w:val="clear" w:color="auto" w:fill="FFFFFF"/>
-        </w:rPr>
-        <w:t>Calgary, AB</w:t>
-      </w:r>
-    </w:p>
-    <w:p>
-      <w:pPr>
-        <w:pStyle w:val="NormalWeb"/>
-        <w:spacing w:before="0" w:beforeAutospacing="0" w:after="0" w:afterAutospacing="0"/>
-        <w:rPr>
-          <w:rFonts w:asciiTheme="minorHAnsi" w:hAnsiTheme="minorHAnsi"/>
-          <w:sz w:val="20"/>
-          <w:szCs w:val="20"/>
-        </w:rPr>
-      </w:pPr>
-      <w:r>
-        <w:rPr>
-          <w:rFonts w:asciiTheme="minorHAnsi" w:hAnsiTheme="minorHAnsi" w:cs="Arial"/>
-          <w:color w:val="000000"/>
-          <w:sz w:val="20"/>
-          <w:szCs w:val="20"/>
-          <w:shd w:val="clear" w:color="auto" w:fill="FFFFFF"/>
-        </w:rPr>
-        <w:t>T2P 3H9, Canada</w:t>
-      </w:r>
-    </w:p>
-    <w:p>
-      <w:pPr>
-        <w:pStyle w:val="NormalWeb"/>
-        <w:spacing w:before="0" w:beforeAutospacing="0" w:after="240" w:afterAutospacing="0"/>
-        <w:rPr>
-          <w:rFonts w:asciiTheme="minorHAnsi" w:hAnsiTheme="minorHAnsi"/>
-          <w:sz w:val="20"/>
-          <w:szCs w:val="20"/>
-        </w:rPr>
-      </w:pPr>
-      <w:r>
-        <w:rPr>
-          <w:rFonts w:asciiTheme="minorHAnsi" w:hAnsiTheme="minorHAnsi" w:cs="Arial"/>
-          <w:color w:val="000000"/>
-          <w:sz w:val="20"/>
-          <w:szCs w:val="20"/>
-        </w:rPr>
-        <w:t> </w:t>
-      </w:r>
-    </w:p>
-    <w:p>
-      <w:pPr>
-        <w:rPr>
-          <w:rFonts w:eastAsia="Times New Roman" w:cs="Times New Roman"/>
-          <w:sz w:val="20"/>
-          <w:szCs w:val="20"/>
-        </w:rPr>
-      </w:pPr>
-      <w:r>
-        <w:rPr>
-          <w:rFonts w:cs="Arial"/>
-          <w:color w:val="000000"/>
-          <w:sz w:val="20"/>
-          <w:szCs w:val="20"/>
-        </w:rPr>
-        <w:t xml:space="preserve">Dear </w:t>
-      </w:r>
-      <w:r>
-        <w:rPr>
-          <w:rFonts w:eastAsia="Times New Roman" w:cs="Segoe UI"/>
-          <w:sz w:val="20"/>
-          <w:szCs w:val="20"/>
-          <w:shd w:val="clear" w:color="auto" w:fill="FFFFFF"/>
-        </w:rPr>
-        <w:t>Ms.</w:t>
-      </w:r>
-      <w:r>
-        <w:rPr>
-          <w:rFonts w:eastAsia="Times New Roman" w:cs="Segoe UI"/>
-          <w:sz w:val="20"/>
-          <w:szCs w:val="20"/>
-          <w:shd w:val="clear" w:color="auto" w:fill="FFFFFF"/>
-        </w:rPr>
-        <w:t>Santos</w:t>
-      </w:r>
-    </w:p>
-    <w:p>
-      <w:pPr>
-        <w:pStyle w:val="NormalWeb"/>
-        <w:spacing w:before="0" w:beforeAutospacing="0" w:after="0" w:afterAutospacing="0"/>
-        <w:rPr>
-          <w:rFonts w:asciiTheme="minorHAnsi" w:hAnsiTheme="minorHAnsi"/>
-          <w:sz w:val="20"/>
-          <w:szCs w:val="20"/>
-        </w:rPr>
-      </w:pPr>
-    </w:p>
-    <w:p>
-      <w:pPr>
-        <w:pStyle w:val="NormalWeb"/>
-        <w:spacing w:before="0" w:beforeAutospacing="0" w:after="0" w:afterAutospacing="0"/>
-        <w:rPr>
-          <w:rFonts w:asciiTheme="minorHAnsi" w:hAnsiTheme="minorHAnsi"/>
-          <w:sz w:val="20"/>
-          <w:szCs w:val="20"/>
-        </w:rPr>
-      </w:pPr>
-      <w:r>
-        <w:rPr>
-          <w:rFonts w:asciiTheme="minorHAnsi" w:hAnsiTheme="minorHAnsi" w:cs="Arial"/>
-          <w:color w:val="000000"/>
-          <w:sz w:val="20"/>
-          <w:szCs w:val="20"/>
-        </w:rPr>
-        <w:t>                                                                                           </w:t>
-      </w:r>
-    </w:p>
-    <w:p>
-      <w:pPr>
-        <w:pStyle w:val="NormalWeb"/>
-        <w:spacing w:before="0" w:beforeAutospacing="0" w:after="0" w:afterAutospacing="0"/>
-        <w:rPr>
-          <w:rFonts w:asciiTheme="minorHAnsi" w:hAnsiTheme="minorHAnsi"/>
-          <w:sz w:val="20"/>
-          <w:szCs w:val="20"/>
-        </w:rPr>
-      </w:pPr>
-      <w:r>
-        <w:rPr>
-          <w:rFonts w:asciiTheme="minorHAnsi" w:hAnsiTheme="minorHAnsi" w:cs="Arial"/>
-          <w:color w:val="000000"/>
-          <w:sz w:val="20"/>
-          <w:szCs w:val="20"/>
-        </w:rPr>
-        <w:t xml:space="preserve">Re: Application for </w:t>
-      </w:r>
-      <w:r>
-        <w:rPr>
-          <w:rFonts w:asciiTheme="minorHAnsi" w:hAnsiTheme="minorHAnsi" w:cs="Arial"/>
-          <w:color w:val="000000"/>
-          <w:sz w:val="20"/>
-          <w:szCs w:val="20"/>
-        </w:rPr>
-        <w:t xml:space="preserve">Web Developer </w:t>
-      </w:r>
-      <w:r>
-        <w:rPr>
-          <w:rFonts w:asciiTheme="minorHAnsi" w:hAnsiTheme="minorHAnsi" w:cs="Arial"/>
-          <w:color w:val="000000"/>
-          <w:sz w:val="20"/>
-          <w:szCs w:val="20"/>
-        </w:rPr>
-        <w:t xml:space="preserve">(Remote Option) at </w:t>
-      </w:r>
-      <w:r>
-        <w:rPr>
-          <w:rFonts w:asciiTheme="minorHAnsi" w:hAnsiTheme="minorHAnsi" w:cs="Arial"/>
-          <w:color w:val="000000"/>
-          <w:sz w:val="20"/>
-          <w:szCs w:val="20"/>
-        </w:rPr>
-        <w:t>MonetizeMore</w:t>
-      </w:r>
-    </w:p>
-    <w:p>
-      <w:pPr>
-        <w:pStyle w:val="NormalWeb"/>
-        <w:spacing w:before="0" w:beforeAutospacing="0" w:after="0" w:afterAutospacing="0"/>
-        <w:rPr>
-          <w:rFonts w:asciiTheme="minorHAnsi" w:hAnsiTheme="minorHAnsi"/>
-          <w:sz w:val="20"/>
-          <w:szCs w:val="20"/>
-        </w:rPr>
-      </w:pPr>
-      <w:r>
-        <w:rPr>
-          <w:rFonts w:asciiTheme="minorHAnsi" w:hAnsiTheme="minorHAnsi" w:cs="Arial"/>
-          <w:color w:val="000000"/>
-          <w:sz w:val="20"/>
-          <w:szCs w:val="20"/>
-        </w:rPr>
-        <w:t> </w:t>
-      </w:r>
-    </w:p>
-    <w:p>
-      <w:pPr>
-        <w:pStyle w:val="NormalWeb"/>
-        <w:spacing w:before="0" w:beforeAutospacing="0" w:after="0" w:afterAutospacing="0"/>
-        <w:rPr>
-          <w:rFonts w:asciiTheme="minorHAnsi" w:hAnsiTheme="minorHAnsi"/>
-          <w:sz w:val="20"/>
-          <w:szCs w:val="20"/>
-        </w:rPr>
-      </w:pPr>
-      <w:r>
-        <w:rPr>
-          <w:rFonts w:asciiTheme="minorHAnsi" w:hAnsiTheme="minorHAnsi" w:cs="Arial"/>
-          <w:color w:val="000000"/>
-          <w:sz w:val="20"/>
-          <w:szCs w:val="20"/>
-        </w:rPr>
-        <w:t>I am writing this email to you to express my interest in the position of software developer (remote option) at your company that is advertised on LinkedIn on January 25</w:t>
+        </w:rPr>
+        <w:t xml:space="preserve">I am writing this email to you to express my interest in the position of </w:t>
+      </w:r>
+      <w:r>
+        <w:rPr>
+          <w:rFonts w:asciiTheme="minorHAnsi" w:hAnsiTheme="minorHAnsi" w:cs="Arial"/>
+          <w:color w:val="000000"/>
+          <w:sz w:val="20"/>
+          <w:szCs w:val="20"/>
+        </w:rPr>
+        <w:t>web</w:t>
+      </w:r>
+      <w:r>
+        <w:rPr>
+          <w:rFonts w:asciiTheme="minorHAnsi" w:hAnsiTheme="minorHAnsi" w:cs="Arial"/>
+          <w:color w:val="000000"/>
+          <w:sz w:val="20"/>
+          <w:szCs w:val="20"/>
+        </w:rPr>
+        <w:t xml:space="preserve"> developer (</w:t>
+      </w:r>
+      <w:r>
+        <w:rPr>
+          <w:rFonts w:asciiTheme="minorHAnsi" w:hAnsiTheme="minorHAnsi" w:cs="Arial"/>
+          <w:color w:val="000000"/>
+          <w:sz w:val="20"/>
+          <w:szCs w:val="20"/>
+        </w:rPr>
+        <w:t>fully remote</w:t>
+      </w:r>
+      <w:r>
+        <w:rPr>
+          <w:rFonts w:asciiTheme="minorHAnsi" w:hAnsiTheme="minorHAnsi" w:cs="Arial"/>
+          <w:color w:val="000000"/>
+          <w:sz w:val="20"/>
+          <w:szCs w:val="20"/>
+        </w:rPr>
+        <w:t xml:space="preserve">) at your company that is advertised on </w:t>
+      </w:r>
+      <w:r>
+        <w:rPr>
+          <w:rFonts w:asciiTheme="minorHAnsi" w:hAnsiTheme="minorHAnsi" w:cs="Arial"/>
+          <w:color w:val="000000"/>
+          <w:sz w:val="20"/>
+          <w:szCs w:val="20"/>
+        </w:rPr>
+        <w:t>your company site</w:t>
+      </w:r>
+      <w:r>
+        <w:rPr>
+          <w:rFonts w:asciiTheme="minorHAnsi" w:hAnsiTheme="minorHAnsi" w:cs="Arial"/>
+          <w:color w:val="000000"/>
+          <w:sz w:val="20"/>
+          <w:szCs w:val="20"/>
+        </w:rPr>
+        <w:t xml:space="preserve"> on January 25</w:t>
       </w:r>
       <w:r>
         <w:rPr>
@@ -708,7 +568,25 @@
           <w:sz w:val="20"/>
           <w:szCs w:val="20"/>
         </w:rPr>
-        <w:t>Thank you so much for your consideration of my email. I am looking forward for an interview where I could further demonstrate my energy, passion and dedication for the role. With your opportunity, I will prove that I am the best employee the company could hire. </w:t>
+        <w:t xml:space="preserve">Thank you so much for your consideration of my </w:t>
+      </w:r>
+      <w:r>
+        <w:rPr>
+          <w:rFonts w:asciiTheme="minorHAnsi" w:hAnsiTheme="minorHAnsi" w:cs="Arial"/>
+          <w:color w:val="000000"/>
+          <w:sz w:val="20"/>
+          <w:szCs w:val="20"/>
+        </w:rPr>
+        <w:t>message</w:t>
+      </w:r>
+      <w:r>
+        <w:rPr>
+          <w:rFonts w:asciiTheme="minorHAnsi" w:hAnsiTheme="minorHAnsi" w:cs="Arial"/>
+          <w:color w:val="000000"/>
+          <w:sz w:val="20"/>
+          <w:szCs w:val="20"/>
+        </w:rPr>
+        <w:t>. I am looking forward for an interview where I could further demonstrate my energy, passion and dedication for the role. With your opportunity, I will prove that I am the best employee the company could hire. </w:t>
       </w:r>
     </w:p>
     <w:p>
@@ -748,13 +626,13 @@
           <w:sz w:val="20"/>
           <w:szCs w:val="20"/>
         </w:rPr>
-        <w:t>I hope to hear from you.</w:t>
+        <w:t>Sincerely,</w:t>
       </w:r>
     </w:p>
     <w:p>
       <w:pPr>
         <w:pStyle w:val="NormalWeb"/>
-        <w:spacing w:before="0" w:beforeAutospacing="0" w:after="240" w:afterAutospacing="0"/>
+        <w:spacing w:before="0" w:beforeAutospacing="0" w:after="0" w:afterAutospacing="0"/>
         <w:rPr>
           <w:rFonts w:asciiTheme="minorHAnsi" w:hAnsiTheme="minorHAnsi"/>
           <w:sz w:val="20"/>
@@ -768,59 +646,29 @@
           <w:sz w:val="20"/>
           <w:szCs w:val="20"/>
         </w:rPr>
-        <w:t> </w:t>
+        <w:t>Hyungmo Gu</w:t>
       </w:r>
     </w:p>
     <w:p>
       <w:pPr>
-        <w:pStyle w:val="NormalWeb"/>
-        <w:spacing w:before="0" w:beforeAutospacing="0" w:after="0" w:afterAutospacing="0"/>
-        <w:rPr>
-          <w:rFonts w:asciiTheme="minorHAnsi" w:hAnsiTheme="minorHAnsi"/>
-          <w:sz w:val="20"/>
-          <w:szCs w:val="20"/>
-        </w:rPr>
-      </w:pPr>
-      <w:r>
-        <w:rPr>
-          <w:rFonts w:asciiTheme="minorHAnsi" w:hAnsiTheme="minorHAnsi" w:cs="Arial"/>
-          <w:color w:val="000000"/>
-          <w:sz w:val="20"/>
-          <w:szCs w:val="20"/>
-        </w:rPr>
-        <w:t>Sincerely,</w:t>
-      </w:r>
+        <w:jc w:val="center"/>
+        <w:rPr>
+          <w:sz w:val="20"/>
+          <w:szCs w:val="20"/>
+        </w:rPr>
+      </w:pPr>
     </w:p>
     <w:p>
       <w:pPr>
-        <w:pStyle w:val="NormalWeb"/>
-        <w:spacing w:before="0" w:beforeAutospacing="0" w:after="0" w:afterAutospacing="0"/>
-        <w:rPr>
-          <w:rFonts w:asciiTheme="minorHAnsi" w:hAnsiTheme="minorHAnsi"/>
-          <w:sz w:val="20"/>
-          <w:szCs w:val="20"/>
-        </w:rPr>
-      </w:pPr>
-      <w:r>
-        <w:rPr>
-          <w:rFonts w:asciiTheme="minorHAnsi" w:hAnsiTheme="minorHAnsi" w:cs="Arial"/>
-          <w:color w:val="000000"/>
-          <w:sz w:val="20"/>
-          <w:szCs w:val="20"/>
-        </w:rPr>
-        <w:t>Hyungmo Gu</w:t>
-      </w:r>
+        <w:rPr>
+          <w:sz w:val="20"/>
+          <w:szCs w:val="20"/>
+        </w:rPr>
+      </w:pPr>
     </w:p>
     <w:p>
       <w:pPr>
-        <w:rPr>
-          <w:sz w:val="20"/>
-          <w:szCs w:val="20"/>
-        </w:rPr>
-      </w:pPr>
-    </w:p>
-    <w:p>
-      <w:pPr>
+        <w:jc w:val="center"/>
         <w:rPr>
           <w:sz w:val="20"/>
           <w:szCs w:val="20"/>

</xml_diff>

<commit_message>
feat: Add progress #4 'Application, MonetizeMore'
</commit_message>
<xml_diff>
--- a/personal_statements/MonetizeMore/letter.docx
+++ b/personal_statements/MonetizeMore/letter.docx
@@ -196,26 +196,25 @@
           <w:sz w:val="20"/>
           <w:szCs w:val="20"/>
         </w:rPr>
-        <w:t xml:space="preserve"> on January 25</w:t>
-      </w:r>
-      <w:r>
-        <w:rPr>
-          <w:rFonts w:asciiTheme="minorHAnsi" w:hAnsiTheme="minorHAnsi" w:cs="Arial"/>
-          <w:color w:val="000000"/>
-          <w:sz w:val="20"/>
-          <w:szCs w:val="20"/>
-          <w:vertAlign w:val="superscript"/>
-        </w:rPr>
-        <w:t>th</w:t>
-      </w:r>
-      <w:r>
-        <w:rPr>
-          <w:rFonts w:asciiTheme="minorHAnsi" w:hAnsiTheme="minorHAnsi" w:cs="Arial"/>
-          <w:color w:val="000000"/>
-          <w:sz w:val="20"/>
-          <w:szCs w:val="20"/>
-        </w:rPr>
-        <w:t>, 2021. I am applying for this position with belief that my experience and expertise would prove valuable for the company.  </w:t>
+        <w:t>. I am applying for this position with belief that my experience and expertise would prove valuable</w:t>
+      </w:r>
+      <w:r>
+        <w:rPr>
+          <w:rFonts w:asciiTheme="minorHAnsi" w:hAnsiTheme="minorHAnsi" w:cs="Arial"/>
+          <w:color w:val="000000"/>
+          <w:sz w:val="20"/>
+          <w:szCs w:val="20"/>
+        </w:rPr>
+        <w:t xml:space="preserve"> for the company’s endeavour</w:t>
+      </w:r>
+      <w:r>
+        <w:rPr>
+          <w:rFonts w:asciiTheme="minorHAnsi" w:hAnsiTheme="minorHAnsi" w:cs="Arial"/>
+          <w:color w:val="000000"/>
+          <w:sz w:val="20"/>
+          <w:szCs w:val="20"/>
+        </w:rPr>
+        <w:t>.  </w:t>
       </w:r>
     </w:p>
     <w:p>
@@ -379,7 +378,7 @@
           <w:sz w:val="20"/>
           <w:szCs w:val="20"/>
         </w:rPr>
-        <w:t>Knowledge of building front-end software applications using tools including ReactJS, AngularJS, Typescript, Git, CSS3 (SASS), ES6 JavaScript and HTML5</w:t>
+        <w:t>Knowledge of building front-end software applications using tools including ReactJS, Typescript, Git, CSS3 (SASS), ES6 JavaScript and HTML5</w:t>
       </w:r>
     </w:p>
     <w:p>
@@ -568,7 +567,25 @@
           <w:sz w:val="20"/>
           <w:szCs w:val="20"/>
         </w:rPr>
-        <w:t xml:space="preserve">Thank you so much for your consideration of my </w:t>
+        <w:t xml:space="preserve">Thank you so much for your consideration of </w:t>
+      </w:r>
+      <w:r>
+        <w:rPr>
+          <w:rFonts w:asciiTheme="minorHAnsi" w:hAnsiTheme="minorHAnsi" w:cs="Arial"/>
+          <w:color w:val="000000"/>
+          <w:sz w:val="20"/>
+          <w:szCs w:val="20"/>
+        </w:rPr>
+        <w:t>this</w:t>
+      </w:r>
+      <w:r>
+        <w:rPr>
+          <w:rFonts w:asciiTheme="minorHAnsi" w:hAnsiTheme="minorHAnsi" w:cs="Arial"/>
+          <w:color w:val="000000"/>
+          <w:sz w:val="20"/>
+          <w:szCs w:val="20"/>
+        </w:rPr>
+        <w:t xml:space="preserve"> </w:t>
       </w:r>
       <w:r>
         <w:rPr>

</xml_diff>

<commit_message>
feat: Add progress #5 'Application, MonetizeMore'
</commit_message>
<xml_diff>
--- a/personal_statements/MonetizeMore/letter.docx
+++ b/personal_statements/MonetizeMore/letter.docx
@@ -19,6 +19,8 @@
         </w:rPr>
         <w:t xml:space="preserve">Dear </w:t>
       </w:r>
+      <w:proofErr w:type="spellStart"/>
+      <w:proofErr w:type="gramStart"/>
       <w:r>
         <w:rPr>
           <w:rFonts w:eastAsia="Times New Roman" w:cs="Segoe UI"/>
@@ -37,6 +39,8 @@
         </w:rPr>
         <w:t>Santos</w:t>
       </w:r>
+      <w:proofErr w:type="spellEnd"/>
+      <w:proofErr w:type="gramEnd"/>
     </w:p>
     <w:p>
       <w:pPr>
@@ -95,6 +99,7 @@
         </w:rPr>
         <w:t xml:space="preserve">(Remote Option) at </w:t>
       </w:r>
+      <w:proofErr w:type="spellStart"/>
       <w:r>
         <w:rPr>
           <w:rFonts w:asciiTheme="minorHAnsi" w:hAnsiTheme="minorHAnsi" w:cs="Arial"/>
@@ -104,6 +109,7 @@
         </w:rPr>
         <w:t>MonetizeMore</w:t>
       </w:r>
+      <w:proofErr w:type="spellEnd"/>
     </w:p>
     <w:p>
       <w:pPr>
@@ -300,7 +306,27 @@
           <w:sz w:val="20"/>
           <w:szCs w:val="20"/>
         </w:rPr>
-        <w:t>Analytical skills gained through Bachelor’s degree in physics</w:t>
+        <w:t xml:space="preserve">Analytical skills gained through </w:t>
+      </w:r>
+      <w:proofErr w:type="gramStart"/>
+      <w:r>
+        <w:rPr>
+          <w:rFonts w:asciiTheme="minorHAnsi" w:hAnsiTheme="minorHAnsi" w:cs="Arial"/>
+          <w:color w:val="000000"/>
+          <w:sz w:val="20"/>
+          <w:szCs w:val="20"/>
+        </w:rPr>
+        <w:t>Bachelor’s</w:t>
+      </w:r>
+      <w:proofErr w:type="gramEnd"/>
+      <w:r>
+        <w:rPr>
+          <w:rFonts w:asciiTheme="minorHAnsi" w:hAnsiTheme="minorHAnsi" w:cs="Arial"/>
+          <w:color w:val="000000"/>
+          <w:sz w:val="20"/>
+          <w:szCs w:val="20"/>
+        </w:rPr>
+        <w:t xml:space="preserve"> degree in physics</w:t>
       </w:r>
     </w:p>
     <w:p>
@@ -352,7 +378,27 @@
           <w:sz w:val="20"/>
           <w:szCs w:val="20"/>
         </w:rPr>
-        <w:t>Ability to develop HTML templates from mockups that are both pixel-perfect and responsive</w:t>
+        <w:t xml:space="preserve">Ability to develop HTML templates from </w:t>
+      </w:r>
+      <w:proofErr w:type="spellStart"/>
+      <w:r>
+        <w:rPr>
+          <w:rFonts w:asciiTheme="minorHAnsi" w:hAnsiTheme="minorHAnsi" w:cs="Arial"/>
+          <w:color w:val="000000"/>
+          <w:sz w:val="20"/>
+          <w:szCs w:val="20"/>
+        </w:rPr>
+        <w:t>mockups</w:t>
+      </w:r>
+      <w:proofErr w:type="spellEnd"/>
+      <w:r>
+        <w:rPr>
+          <w:rFonts w:asciiTheme="minorHAnsi" w:hAnsiTheme="minorHAnsi" w:cs="Arial"/>
+          <w:color w:val="000000"/>
+          <w:sz w:val="20"/>
+          <w:szCs w:val="20"/>
+        </w:rPr>
+        <w:t xml:space="preserve"> that are both pixel-perfect and responsive</w:t>
       </w:r>
     </w:p>
     <w:p>
@@ -656,19 +702,29 @@
           <w:szCs w:val="20"/>
         </w:rPr>
       </w:pPr>
-      <w:r>
-        <w:rPr>
-          <w:rFonts w:asciiTheme="minorHAnsi" w:hAnsiTheme="minorHAnsi" w:cs="Arial"/>
-          <w:color w:val="000000"/>
-          <w:sz w:val="20"/>
-          <w:szCs w:val="20"/>
-        </w:rPr>
-        <w:t>Hyungmo Gu</w:t>
+      <w:proofErr w:type="spellStart"/>
+      <w:r>
+        <w:rPr>
+          <w:rFonts w:asciiTheme="minorHAnsi" w:hAnsiTheme="minorHAnsi" w:cs="Arial"/>
+          <w:color w:val="000000"/>
+          <w:sz w:val="20"/>
+          <w:szCs w:val="20"/>
+        </w:rPr>
+        <w:t>Hyungmo</w:t>
+      </w:r>
+      <w:proofErr w:type="spellEnd"/>
+      <w:r>
+        <w:rPr>
+          <w:rFonts w:asciiTheme="minorHAnsi" w:hAnsiTheme="minorHAnsi" w:cs="Arial"/>
+          <w:color w:val="000000"/>
+          <w:sz w:val="20"/>
+          <w:szCs w:val="20"/>
+        </w:rPr>
+        <w:t xml:space="preserve"> Gu</w:t>
       </w:r>
     </w:p>
     <w:p>
       <w:pPr>
-        <w:jc w:val="center"/>
         <w:rPr>
           <w:sz w:val="20"/>
           <w:szCs w:val="20"/>
@@ -685,7 +741,59 @@
     </w:p>
     <w:p>
       <w:pPr>
-        <w:jc w:val="center"/>
+        <w:rPr>
+          <w:sz w:val="20"/>
+          <w:szCs w:val="20"/>
+        </w:rPr>
+      </w:pPr>
+    </w:p>
+    <w:p>
+      <w:pPr>
+        <w:rPr>
+          <w:sz w:val="20"/>
+          <w:szCs w:val="20"/>
+        </w:rPr>
+      </w:pPr>
+      <w:r>
+        <w:rPr>
+          <w:sz w:val="20"/>
+          <w:szCs w:val="20"/>
+        </w:rPr>
+        <w:t xml:space="preserve">Resilient web developer with 2+ years of </w:t>
+      </w:r>
+      <w:r>
+        <w:rPr>
+          <w:sz w:val="20"/>
+          <w:szCs w:val="20"/>
+        </w:rPr>
+        <w:t>experience</w:t>
+      </w:r>
+      <w:r>
+        <w:rPr>
+          <w:sz w:val="20"/>
+          <w:szCs w:val="20"/>
+        </w:rPr>
+        <w:t xml:space="preserve"> who loves reading book on Tokugawa </w:t>
+      </w:r>
+      <w:proofErr w:type="spellStart"/>
+      <w:r>
+        <w:rPr>
+          <w:sz w:val="20"/>
+          <w:szCs w:val="20"/>
+        </w:rPr>
+        <w:t>Ieyasu</w:t>
+      </w:r>
+      <w:proofErr w:type="spellEnd"/>
+      <w:r>
+        <w:rPr>
+          <w:sz w:val="20"/>
+          <w:szCs w:val="20"/>
+        </w:rPr>
+        <w:t xml:space="preserve"> and excels at becoming better day after day</w:t>
+      </w:r>
+    </w:p>
+    <w:p>
+      <w:pPr>
         <w:rPr>
           <w:sz w:val="20"/>
           <w:szCs w:val="20"/>

</xml_diff>